<commit_message>
Sample data and readme updated.
</commit_message>
<xml_diff>
--- a/Initial_TPD_Procedure.docx
+++ b/Initial_TPD_Procedure.docx
@@ -50,6 +50,18 @@
         </w:numPr>
       </w:pPr>
       <w:r>
+        <w:t>Pass 1 A of current through the sample to check contacts.</w:t>
+      </w:r>
+    </w:p>
+    <w:p>
+      <w:pPr>
+        <w:pStyle w:val="ListParagraph"/>
+        <w:numPr>
+          <w:ilvl w:val="1"/>
+          <w:numId w:val="1"/>
+        </w:numPr>
+      </w:pPr>
+      <w:r>
         <w:t>Verify that TPD_Controller.vi is communicating properly with instruments (only on first run since program was started, power supply leads should be disconnected).</w:t>
       </w:r>
     </w:p>
@@ -505,6 +517,7 @@
         </w:numPr>
       </w:pPr>
       <w:r>
+        <w:lastRenderedPageBreak/>
         <w:t xml:space="preserve">TPD on clean </w:t>
       </w:r>
       <w:proofErr w:type="gramStart"/>
@@ -525,79 +538,526 @@
         </w:numPr>
       </w:pPr>
       <w:r>
+        <w:t>Input controller parameters/metadata.</w:t>
+      </w:r>
+    </w:p>
+    <w:p>
+      <w:pPr>
+        <w:pStyle w:val="ListParagraph"/>
+        <w:numPr>
+          <w:ilvl w:val="2"/>
+          <w:numId w:val="1"/>
+        </w:numPr>
+      </w:pPr>
+      <w:r>
+        <w:t>Metadata (all self-explanatory)</w:t>
+      </w:r>
+    </w:p>
+    <w:p>
+      <w:pPr>
+        <w:pStyle w:val="ListParagraph"/>
+        <w:numPr>
+          <w:ilvl w:val="2"/>
+          <w:numId w:val="1"/>
+        </w:numPr>
+      </w:pPr>
+      <w:r>
+        <w:t>Maximum values</w:t>
+      </w:r>
+    </w:p>
+    <w:p>
+      <w:pPr>
+        <w:pStyle w:val="ListParagraph"/>
+        <w:numPr>
+          <w:ilvl w:val="3"/>
+          <w:numId w:val="1"/>
+        </w:numPr>
+      </w:pPr>
+      <w:r>
+        <w:t>Maximum Current = 4 A</w:t>
+      </w:r>
+    </w:p>
+    <w:p>
+      <w:pPr>
+        <w:pStyle w:val="ListParagraph"/>
+        <w:numPr>
+          <w:ilvl w:val="3"/>
+          <w:numId w:val="1"/>
+        </w:numPr>
+      </w:pPr>
+      <w:r>
+        <w:t>Maximum voltage = 20 V</w:t>
+      </w:r>
+    </w:p>
+    <w:p>
+      <w:pPr>
+        <w:pStyle w:val="ListParagraph"/>
+        <w:numPr>
+          <w:ilvl w:val="3"/>
+          <w:numId w:val="1"/>
+        </w:numPr>
+      </w:pPr>
+      <w:r>
+        <w:t>Maximum temperature = 800 C</w:t>
+      </w:r>
+    </w:p>
+    <w:p>
+      <w:pPr>
+        <w:pStyle w:val="ListParagraph"/>
+        <w:numPr>
+          <w:ilvl w:val="2"/>
+          <w:numId w:val="1"/>
+        </w:numPr>
+      </w:pPr>
+      <w:r>
+        <w:t>Temperature Schedule</w:t>
+      </w:r>
+    </w:p>
+    <w:p>
+      <w:pPr>
+        <w:pStyle w:val="ListParagraph"/>
+        <w:numPr>
+          <w:ilvl w:val="3"/>
+          <w:numId w:val="1"/>
+        </w:numPr>
+      </w:pPr>
+      <w:r>
+        <w:t>350C, 0s</w:t>
+      </w:r>
+    </w:p>
+    <w:p>
+      <w:pPr>
+        <w:pStyle w:val="ListParagraph"/>
+        <w:numPr>
+          <w:ilvl w:val="3"/>
+          <w:numId w:val="1"/>
+        </w:numPr>
+      </w:pPr>
+      <w:r>
+        <w:t>350C, 50s</w:t>
+      </w:r>
+    </w:p>
+    <w:p>
+      <w:pPr>
+        <w:pStyle w:val="ListParagraph"/>
+        <w:numPr>
+          <w:ilvl w:val="3"/>
+          <w:numId w:val="1"/>
+        </w:numPr>
+      </w:pPr>
+      <w:r>
+        <w:t>650C, 200s</w:t>
+      </w:r>
+    </w:p>
+    <w:p>
+      <w:pPr>
+        <w:pStyle w:val="ListParagraph"/>
+        <w:numPr>
+          <w:ilvl w:val="2"/>
+          <w:numId w:val="1"/>
+        </w:numPr>
+      </w:pPr>
+      <w:r>
+        <w:t>Gain Schedule</w:t>
+      </w:r>
+    </w:p>
+    <w:p>
+      <w:pPr>
+        <w:pStyle w:val="ListParagraph"/>
+        <w:numPr>
+          <w:ilvl w:val="3"/>
+          <w:numId w:val="1"/>
+        </w:numPr>
+      </w:pPr>
+      <w:proofErr w:type="spellStart"/>
+      <w:r>
+        <w:t>Kc</w:t>
+      </w:r>
+      <w:proofErr w:type="spellEnd"/>
+      <w:r>
+        <w:t xml:space="preserve"> = .003, Ti = .1, Td = .001, max Temp = 0C</w:t>
+      </w:r>
+    </w:p>
+    <w:p>
+      <w:pPr>
+        <w:pStyle w:val="ListParagraph"/>
+        <w:numPr>
+          <w:ilvl w:val="3"/>
+          <w:numId w:val="1"/>
+        </w:numPr>
+      </w:pPr>
+      <w:r>
+        <w:t>PID calculates current</w:t>
+      </w:r>
+    </w:p>
+    <w:p>
+      <w:pPr>
+        <w:pStyle w:val="ListParagraph"/>
+        <w:numPr>
+          <w:ilvl w:val="1"/>
+          <w:numId w:val="1"/>
+        </w:numPr>
+      </w:pPr>
+      <w:r>
+        <w:t>Flash sample.</w:t>
+      </w:r>
+    </w:p>
+    <w:p>
+      <w:pPr>
+        <w:pStyle w:val="ListParagraph"/>
+        <w:numPr>
+          <w:ilvl w:val="2"/>
+          <w:numId w:val="1"/>
+        </w:numPr>
+      </w:pPr>
+      <w:r>
+        <w:t>Heat sample to 1250 C for 60 s.</w:t>
+      </w:r>
+    </w:p>
+    <w:p>
+      <w:pPr>
+        <w:pStyle w:val="ListParagraph"/>
+        <w:numPr>
+          <w:ilvl w:val="3"/>
+          <w:numId w:val="1"/>
+        </w:numPr>
+      </w:pPr>
+      <w:r>
+        <w:t xml:space="preserve">Use </w:t>
+      </w:r>
+      <w:proofErr w:type="spellStart"/>
+      <w:r>
+        <w:t>Kepco</w:t>
+      </w:r>
+      <w:proofErr w:type="spellEnd"/>
+      <w:r>
+        <w:t xml:space="preserve"> power supply.</w:t>
+      </w:r>
+    </w:p>
+    <w:p>
+      <w:pPr>
+        <w:pStyle w:val="ListParagraph"/>
+        <w:numPr>
+          <w:ilvl w:val="3"/>
+          <w:numId w:val="1"/>
+        </w:numPr>
+      </w:pPr>
+      <w:r>
+        <w:t>Increase current to ~9 A, adjusting to attain final temperature.</w:t>
+      </w:r>
+    </w:p>
+    <w:p>
+      <w:pPr>
+        <w:pStyle w:val="ListParagraph"/>
+        <w:numPr>
+          <w:ilvl w:val="3"/>
+          <w:numId w:val="1"/>
+        </w:numPr>
+      </w:pPr>
+      <w:r>
+        <w:t>Measure temperature with HT Pyrometer.</w:t>
+      </w:r>
+    </w:p>
+    <w:p>
+      <w:pPr>
+        <w:pStyle w:val="ListParagraph"/>
+        <w:numPr>
+          <w:ilvl w:val="3"/>
+          <w:numId w:val="1"/>
+        </w:numPr>
+      </w:pPr>
+      <w:r>
+        <w:t>Keep an eye on thermocouple temperature, note if and when thermocouple breaks.</w:t>
+      </w:r>
+    </w:p>
+    <w:p>
+      <w:pPr>
+        <w:pStyle w:val="ListParagraph"/>
+        <w:numPr>
+          <w:ilvl w:val="1"/>
+          <w:numId w:val="1"/>
+        </w:numPr>
+      </w:pPr>
+      <w:r>
+        <w:t>Put sample in elevator.</w:t>
+      </w:r>
+    </w:p>
+    <w:p>
+      <w:pPr>
+        <w:pStyle w:val="ListParagraph"/>
+        <w:numPr>
+          <w:ilvl w:val="1"/>
+          <w:numId w:val="1"/>
+        </w:numPr>
+      </w:pPr>
+      <w:r>
+        <w:t>Expose chamber to atomic H.</w:t>
+      </w:r>
+    </w:p>
+    <w:p>
+      <w:pPr>
+        <w:pStyle w:val="ListParagraph"/>
+        <w:numPr>
+          <w:ilvl w:val="2"/>
+          <w:numId w:val="1"/>
+        </w:numPr>
+      </w:pPr>
+      <w:r>
+        <w:t>Filament position = 4.0cm</w:t>
+      </w:r>
+    </w:p>
+    <w:p>
+      <w:pPr>
+        <w:pStyle w:val="ListParagraph"/>
+        <w:numPr>
+          <w:ilvl w:val="2"/>
+          <w:numId w:val="1"/>
+        </w:numPr>
+      </w:pPr>
+      <w:r>
+        <w:t>Begin recording RGA data.</w:t>
+      </w:r>
+    </w:p>
+    <w:p>
+      <w:pPr>
+        <w:pStyle w:val="ListParagraph"/>
+        <w:numPr>
+          <w:ilvl w:val="2"/>
+          <w:numId w:val="1"/>
+        </w:numPr>
+      </w:pPr>
+      <w:proofErr w:type="spellStart"/>
+      <w:r>
+        <w:t>Veriac</w:t>
+      </w:r>
+      <w:proofErr w:type="spellEnd"/>
+      <w:r>
+        <w:t xml:space="preserve"> at 4%</w:t>
+      </w:r>
+    </w:p>
+    <w:p>
+      <w:pPr>
+        <w:pStyle w:val="ListParagraph"/>
+        <w:numPr>
+          <w:ilvl w:val="2"/>
+          <w:numId w:val="1"/>
+        </w:numPr>
+      </w:pPr>
+      <w:r>
+        <w:t>Flow H2 into chamber.</w:t>
+      </w:r>
+    </w:p>
+    <w:p>
+      <w:pPr>
+        <w:pStyle w:val="ListParagraph"/>
+        <w:numPr>
+          <w:ilvl w:val="3"/>
+          <w:numId w:val="1"/>
+        </w:numPr>
+      </w:pPr>
+      <w:r>
+        <w:t xml:space="preserve">2*10-6 </w:t>
+      </w:r>
+      <w:proofErr w:type="spellStart"/>
+      <w:r>
+        <w:t>torr</w:t>
+      </w:r>
+      <w:proofErr w:type="spellEnd"/>
+      <w:r>
+        <w:t xml:space="preserve"> for 4 minutes</w:t>
+      </w:r>
+    </w:p>
+    <w:p>
+      <w:pPr>
+        <w:pStyle w:val="ListParagraph"/>
+        <w:numPr>
+          <w:ilvl w:val="2"/>
+          <w:numId w:val="1"/>
+        </w:numPr>
+      </w:pPr>
+      <w:proofErr w:type="spellStart"/>
+      <w:r>
+        <w:t>Veriac</w:t>
+      </w:r>
+      <w:proofErr w:type="spellEnd"/>
+      <w:r>
+        <w:t xml:space="preserve"> at 2%</w:t>
+      </w:r>
+    </w:p>
+    <w:p>
+      <w:pPr>
+        <w:pStyle w:val="ListParagraph"/>
+        <w:numPr>
+          <w:ilvl w:val="2"/>
+          <w:numId w:val="1"/>
+        </w:numPr>
+      </w:pPr>
+      <w:r>
+        <w:t>Filament position = 0cm</w:t>
+      </w:r>
+    </w:p>
+    <w:p>
+      <w:pPr>
+        <w:pStyle w:val="ListParagraph"/>
+        <w:numPr>
+          <w:ilvl w:val="2"/>
+          <w:numId w:val="1"/>
+        </w:numPr>
+      </w:pPr>
+      <w:r>
+        <w:t>Save RGA data.</w:t>
+      </w:r>
+    </w:p>
+    <w:p>
+      <w:pPr>
+        <w:pStyle w:val="ListParagraph"/>
+        <w:numPr>
+          <w:ilvl w:val="1"/>
+          <w:numId w:val="1"/>
+        </w:numPr>
+      </w:pPr>
+      <w:r>
+        <w:t>Put sample on prep chamber stage.</w:t>
+      </w:r>
+    </w:p>
+    <w:p>
+      <w:pPr>
+        <w:pStyle w:val="ListParagraph"/>
+        <w:numPr>
+          <w:ilvl w:val="1"/>
+          <w:numId w:val="1"/>
+        </w:numPr>
+      </w:pPr>
+      <w:r>
+        <w:t>Start temperature control program.</w:t>
+      </w:r>
+    </w:p>
+    <w:p>
+      <w:pPr>
+        <w:pStyle w:val="ListParagraph"/>
+        <w:numPr>
+          <w:ilvl w:val="1"/>
+          <w:numId w:val="1"/>
+        </w:numPr>
+      </w:pPr>
+      <w:r>
+        <w:t>Begin recording RGA data.</w:t>
+      </w:r>
+    </w:p>
+    <w:p>
+      <w:pPr>
+        <w:pStyle w:val="ListParagraph"/>
+        <w:numPr>
+          <w:ilvl w:val="1"/>
+          <w:numId w:val="1"/>
+        </w:numPr>
+      </w:pPr>
+      <w:r>
+        <w:t>Save temperature and RGA data after experiment finishes.</w:t>
+      </w:r>
+    </w:p>
+    <w:p>
+      <w:pPr>
+        <w:pStyle w:val="ListParagraph"/>
+        <w:numPr>
+          <w:ilvl w:val="0"/>
+          <w:numId w:val="1"/>
+        </w:numPr>
+      </w:pPr>
+      <w:r>
+        <w:t xml:space="preserve">TPD on hydrogen-pacified </w:t>
+      </w:r>
+      <w:proofErr w:type="gramStart"/>
+      <w:r>
+        <w:t>Si(</w:t>
+      </w:r>
+      <w:proofErr w:type="gramEnd"/>
+      <w:r>
+        <w:t>100) sample.</w:t>
+      </w:r>
+    </w:p>
+    <w:p>
+      <w:pPr>
+        <w:pStyle w:val="ListParagraph"/>
+        <w:numPr>
+          <w:ilvl w:val="1"/>
+          <w:numId w:val="1"/>
+        </w:numPr>
+      </w:pPr>
+      <w:r>
+        <w:t>Input controller parameters/metadata.</w:t>
+      </w:r>
+    </w:p>
+    <w:p>
+      <w:pPr>
+        <w:pStyle w:val="ListParagraph"/>
+        <w:numPr>
+          <w:ilvl w:val="2"/>
+          <w:numId w:val="1"/>
+        </w:numPr>
+      </w:pPr>
+      <w:r>
+        <w:t>Metadata (all self-explanatory)</w:t>
+      </w:r>
+    </w:p>
+    <w:p>
+      <w:pPr>
+        <w:pStyle w:val="ListParagraph"/>
+        <w:numPr>
+          <w:ilvl w:val="2"/>
+          <w:numId w:val="1"/>
+        </w:numPr>
+      </w:pPr>
+      <w:r>
+        <w:t>Maximum values</w:t>
+      </w:r>
+    </w:p>
+    <w:p>
+      <w:pPr>
+        <w:pStyle w:val="ListParagraph"/>
+        <w:numPr>
+          <w:ilvl w:val="3"/>
+          <w:numId w:val="1"/>
+        </w:numPr>
+      </w:pPr>
+      <w:r>
+        <w:t>Maximum Current = 4 A</w:t>
+      </w:r>
+    </w:p>
+    <w:p>
+      <w:pPr>
+        <w:pStyle w:val="ListParagraph"/>
+        <w:numPr>
+          <w:ilvl w:val="3"/>
+          <w:numId w:val="1"/>
+        </w:numPr>
+      </w:pPr>
+      <w:r>
+        <w:t>Maximum voltage = 20 V</w:t>
+      </w:r>
+    </w:p>
+    <w:p>
+      <w:pPr>
+        <w:pStyle w:val="ListParagraph"/>
+        <w:numPr>
+          <w:ilvl w:val="3"/>
+          <w:numId w:val="1"/>
+        </w:numPr>
+      </w:pPr>
+      <w:r>
+        <w:t>Maximum temperature = 800 C</w:t>
+      </w:r>
+    </w:p>
+    <w:p>
+      <w:pPr>
+        <w:pStyle w:val="ListParagraph"/>
+        <w:numPr>
+          <w:ilvl w:val="2"/>
+          <w:numId w:val="1"/>
+        </w:numPr>
+      </w:pPr>
+      <w:r>
         <w:lastRenderedPageBreak/>
-        <w:t>Input controller parameters/metadata.</w:t>
-      </w:r>
-    </w:p>
-    <w:p>
-      <w:pPr>
-        <w:pStyle w:val="ListParagraph"/>
-        <w:numPr>
-          <w:ilvl w:val="2"/>
-          <w:numId w:val="1"/>
-        </w:numPr>
-      </w:pPr>
-      <w:r>
-        <w:t>Metadata (all self-explanatory)</w:t>
-      </w:r>
-    </w:p>
-    <w:p>
-      <w:pPr>
-        <w:pStyle w:val="ListParagraph"/>
-        <w:numPr>
-          <w:ilvl w:val="2"/>
-          <w:numId w:val="1"/>
-        </w:numPr>
-      </w:pPr>
-      <w:r>
-        <w:t>Maximum values</w:t>
-      </w:r>
-    </w:p>
-    <w:p>
-      <w:pPr>
-        <w:pStyle w:val="ListParagraph"/>
-        <w:numPr>
-          <w:ilvl w:val="3"/>
-          <w:numId w:val="1"/>
-        </w:numPr>
-      </w:pPr>
-      <w:r>
-        <w:t>Maximum Current = 4 A</w:t>
-      </w:r>
-    </w:p>
-    <w:p>
-      <w:pPr>
-        <w:pStyle w:val="ListParagraph"/>
-        <w:numPr>
-          <w:ilvl w:val="3"/>
-          <w:numId w:val="1"/>
-        </w:numPr>
-      </w:pPr>
-      <w:r>
-        <w:t>Maximum voltage = 20 V</w:t>
-      </w:r>
-    </w:p>
-    <w:p>
-      <w:pPr>
-        <w:pStyle w:val="ListParagraph"/>
-        <w:numPr>
-          <w:ilvl w:val="3"/>
-          <w:numId w:val="1"/>
-        </w:numPr>
-      </w:pPr>
-      <w:r>
-        <w:t>Maximum temperature = 800 C</w:t>
-      </w:r>
-    </w:p>
-    <w:p>
-      <w:pPr>
-        <w:pStyle w:val="ListParagraph"/>
-        <w:numPr>
-          <w:ilvl w:val="2"/>
-          <w:numId w:val="1"/>
-        </w:numPr>
-      </w:pPr>
-      <w:r>
         <w:t>Temperature Schedule</w:t>
       </w:r>
     </w:p>
@@ -610,454 +1070,6 @@
         </w:numPr>
       </w:pPr>
       <w:r>
-        <w:t>350C, 0s</w:t>
-      </w:r>
-    </w:p>
-    <w:p>
-      <w:pPr>
-        <w:pStyle w:val="ListParagraph"/>
-        <w:numPr>
-          <w:ilvl w:val="3"/>
-          <w:numId w:val="1"/>
-        </w:numPr>
-      </w:pPr>
-      <w:r>
-        <w:t>350C, 50s</w:t>
-      </w:r>
-    </w:p>
-    <w:p>
-      <w:pPr>
-        <w:pStyle w:val="ListParagraph"/>
-        <w:numPr>
-          <w:ilvl w:val="3"/>
-          <w:numId w:val="1"/>
-        </w:numPr>
-      </w:pPr>
-      <w:r>
-        <w:t>650C, 200s</w:t>
-      </w:r>
-    </w:p>
-    <w:p>
-      <w:pPr>
-        <w:pStyle w:val="ListParagraph"/>
-        <w:numPr>
-          <w:ilvl w:val="2"/>
-          <w:numId w:val="1"/>
-        </w:numPr>
-      </w:pPr>
-      <w:r>
-        <w:t>Gain Schedule</w:t>
-      </w:r>
-    </w:p>
-    <w:p>
-      <w:pPr>
-        <w:pStyle w:val="ListParagraph"/>
-        <w:numPr>
-          <w:ilvl w:val="3"/>
-          <w:numId w:val="1"/>
-        </w:numPr>
-      </w:pPr>
-      <w:proofErr w:type="spellStart"/>
-      <w:r>
-        <w:t>Kc</w:t>
-      </w:r>
-      <w:proofErr w:type="spellEnd"/>
-      <w:r>
-        <w:t xml:space="preserve"> = .003, Ti = .1, Td = .001, max Temp = 0C</w:t>
-      </w:r>
-    </w:p>
-    <w:p>
-      <w:pPr>
-        <w:pStyle w:val="ListParagraph"/>
-        <w:numPr>
-          <w:ilvl w:val="3"/>
-          <w:numId w:val="1"/>
-        </w:numPr>
-      </w:pPr>
-      <w:r>
-        <w:t>PID calculates current</w:t>
-      </w:r>
-    </w:p>
-    <w:p>
-      <w:pPr>
-        <w:pStyle w:val="ListParagraph"/>
-        <w:numPr>
-          <w:ilvl w:val="1"/>
-          <w:numId w:val="1"/>
-        </w:numPr>
-      </w:pPr>
-      <w:r>
-        <w:t>Flash sample.</w:t>
-      </w:r>
-    </w:p>
-    <w:p>
-      <w:pPr>
-        <w:pStyle w:val="ListParagraph"/>
-        <w:numPr>
-          <w:ilvl w:val="2"/>
-          <w:numId w:val="1"/>
-        </w:numPr>
-      </w:pPr>
-      <w:r>
-        <w:t>Heat sample to 1250 C for 60 s.</w:t>
-      </w:r>
-    </w:p>
-    <w:p>
-      <w:pPr>
-        <w:pStyle w:val="ListParagraph"/>
-        <w:numPr>
-          <w:ilvl w:val="3"/>
-          <w:numId w:val="1"/>
-        </w:numPr>
-      </w:pPr>
-      <w:r>
-        <w:t xml:space="preserve">Use </w:t>
-      </w:r>
-      <w:proofErr w:type="spellStart"/>
-      <w:r>
-        <w:t>Kepco</w:t>
-      </w:r>
-      <w:proofErr w:type="spellEnd"/>
-      <w:r>
-        <w:t xml:space="preserve"> power supply.</w:t>
-      </w:r>
-    </w:p>
-    <w:p>
-      <w:pPr>
-        <w:pStyle w:val="ListParagraph"/>
-        <w:numPr>
-          <w:ilvl w:val="3"/>
-          <w:numId w:val="1"/>
-        </w:numPr>
-      </w:pPr>
-      <w:r>
-        <w:t>Increase current to ~9 A, adjusting to attain final temperature.</w:t>
-      </w:r>
-    </w:p>
-    <w:p>
-      <w:pPr>
-        <w:pStyle w:val="ListParagraph"/>
-        <w:numPr>
-          <w:ilvl w:val="3"/>
-          <w:numId w:val="1"/>
-        </w:numPr>
-      </w:pPr>
-      <w:r>
-        <w:t>Measure temperature with HT Pyrometer.</w:t>
-      </w:r>
-    </w:p>
-    <w:p>
-      <w:pPr>
-        <w:pStyle w:val="ListParagraph"/>
-        <w:numPr>
-          <w:ilvl w:val="3"/>
-          <w:numId w:val="1"/>
-        </w:numPr>
-      </w:pPr>
-      <w:r>
-        <w:t>Keep an eye on thermocouple temperature, note if and when thermocouple breaks.</w:t>
-      </w:r>
-    </w:p>
-    <w:p>
-      <w:pPr>
-        <w:pStyle w:val="ListParagraph"/>
-        <w:numPr>
-          <w:ilvl w:val="1"/>
-          <w:numId w:val="1"/>
-        </w:numPr>
-      </w:pPr>
-      <w:r>
-        <w:t>Put sample in elevator.</w:t>
-      </w:r>
-    </w:p>
-    <w:p>
-      <w:pPr>
-        <w:pStyle w:val="ListParagraph"/>
-        <w:numPr>
-          <w:ilvl w:val="1"/>
-          <w:numId w:val="1"/>
-        </w:numPr>
-      </w:pPr>
-      <w:r>
-        <w:t>Expose chamber to atomic H.</w:t>
-      </w:r>
-    </w:p>
-    <w:p>
-      <w:pPr>
-        <w:pStyle w:val="ListParagraph"/>
-        <w:numPr>
-          <w:ilvl w:val="2"/>
-          <w:numId w:val="1"/>
-        </w:numPr>
-      </w:pPr>
-      <w:r>
-        <w:t>Filament position = 4.0cm</w:t>
-      </w:r>
-    </w:p>
-    <w:p>
-      <w:pPr>
-        <w:pStyle w:val="ListParagraph"/>
-        <w:numPr>
-          <w:ilvl w:val="2"/>
-          <w:numId w:val="1"/>
-        </w:numPr>
-      </w:pPr>
-      <w:r>
-        <w:t>Begin recording RGA data.</w:t>
-      </w:r>
-    </w:p>
-    <w:p>
-      <w:pPr>
-        <w:pStyle w:val="ListParagraph"/>
-        <w:numPr>
-          <w:ilvl w:val="2"/>
-          <w:numId w:val="1"/>
-        </w:numPr>
-      </w:pPr>
-      <w:proofErr w:type="spellStart"/>
-      <w:r>
-        <w:t>Veriac</w:t>
-      </w:r>
-      <w:proofErr w:type="spellEnd"/>
-      <w:r>
-        <w:t xml:space="preserve"> at 4%</w:t>
-      </w:r>
-    </w:p>
-    <w:p>
-      <w:pPr>
-        <w:pStyle w:val="ListParagraph"/>
-        <w:numPr>
-          <w:ilvl w:val="2"/>
-          <w:numId w:val="1"/>
-        </w:numPr>
-      </w:pPr>
-      <w:r>
-        <w:t>Flow H2 into chamber.</w:t>
-      </w:r>
-    </w:p>
-    <w:p>
-      <w:pPr>
-        <w:pStyle w:val="ListParagraph"/>
-        <w:numPr>
-          <w:ilvl w:val="3"/>
-          <w:numId w:val="1"/>
-        </w:numPr>
-      </w:pPr>
-      <w:r>
-        <w:t xml:space="preserve">2*10-6 </w:t>
-      </w:r>
-      <w:proofErr w:type="spellStart"/>
-      <w:r>
-        <w:t>torr</w:t>
-      </w:r>
-      <w:proofErr w:type="spellEnd"/>
-      <w:r>
-        <w:t xml:space="preserve"> for 4 minutes</w:t>
-      </w:r>
-    </w:p>
-    <w:p>
-      <w:pPr>
-        <w:pStyle w:val="ListParagraph"/>
-        <w:numPr>
-          <w:ilvl w:val="2"/>
-          <w:numId w:val="1"/>
-        </w:numPr>
-      </w:pPr>
-      <w:proofErr w:type="spellStart"/>
-      <w:r>
-        <w:t>Veriac</w:t>
-      </w:r>
-      <w:proofErr w:type="spellEnd"/>
-      <w:r>
-        <w:t xml:space="preserve"> at 2%</w:t>
-      </w:r>
-    </w:p>
-    <w:p>
-      <w:pPr>
-        <w:pStyle w:val="ListParagraph"/>
-        <w:numPr>
-          <w:ilvl w:val="2"/>
-          <w:numId w:val="1"/>
-        </w:numPr>
-      </w:pPr>
-      <w:r>
-        <w:t>Filament position = 0cm</w:t>
-      </w:r>
-    </w:p>
-    <w:p>
-      <w:pPr>
-        <w:pStyle w:val="ListParagraph"/>
-        <w:numPr>
-          <w:ilvl w:val="2"/>
-          <w:numId w:val="1"/>
-        </w:numPr>
-      </w:pPr>
-      <w:r>
-        <w:t>Save RGA data.</w:t>
-      </w:r>
-    </w:p>
-    <w:p>
-      <w:pPr>
-        <w:pStyle w:val="ListParagraph"/>
-        <w:numPr>
-          <w:ilvl w:val="1"/>
-          <w:numId w:val="1"/>
-        </w:numPr>
-      </w:pPr>
-      <w:r>
-        <w:t>Put sample on prep chamber stage.</w:t>
-      </w:r>
-    </w:p>
-    <w:p>
-      <w:pPr>
-        <w:pStyle w:val="ListParagraph"/>
-        <w:numPr>
-          <w:ilvl w:val="1"/>
-          <w:numId w:val="1"/>
-        </w:numPr>
-      </w:pPr>
-      <w:r>
-        <w:t>Start temperature control program.</w:t>
-      </w:r>
-    </w:p>
-    <w:p>
-      <w:pPr>
-        <w:pStyle w:val="ListParagraph"/>
-        <w:numPr>
-          <w:ilvl w:val="1"/>
-          <w:numId w:val="1"/>
-        </w:numPr>
-      </w:pPr>
-      <w:r>
-        <w:t>Begin recording RGA data.</w:t>
-      </w:r>
-    </w:p>
-    <w:p>
-      <w:pPr>
-        <w:pStyle w:val="ListParagraph"/>
-        <w:numPr>
-          <w:ilvl w:val="1"/>
-          <w:numId w:val="1"/>
-        </w:numPr>
-      </w:pPr>
-      <w:r>
-        <w:t>Save temperature and RGA data after experiment finishes.</w:t>
-      </w:r>
-    </w:p>
-    <w:p>
-      <w:pPr>
-        <w:pStyle w:val="ListParagraph"/>
-        <w:numPr>
-          <w:ilvl w:val="0"/>
-          <w:numId w:val="1"/>
-        </w:numPr>
-      </w:pPr>
-      <w:r>
-        <w:t xml:space="preserve">TPD on hydrogen-pacified </w:t>
-      </w:r>
-      <w:proofErr w:type="gramStart"/>
-      <w:r>
-        <w:t>Si(</w:t>
-      </w:r>
-      <w:proofErr w:type="gramEnd"/>
-      <w:r>
-        <w:t>100) sample.</w:t>
-      </w:r>
-    </w:p>
-    <w:p>
-      <w:pPr>
-        <w:pStyle w:val="ListParagraph"/>
-        <w:numPr>
-          <w:ilvl w:val="1"/>
-          <w:numId w:val="1"/>
-        </w:numPr>
-      </w:pPr>
-      <w:r>
-        <w:t>Input controller parameters/metadata.</w:t>
-      </w:r>
-    </w:p>
-    <w:p>
-      <w:pPr>
-        <w:pStyle w:val="ListParagraph"/>
-        <w:numPr>
-          <w:ilvl w:val="2"/>
-          <w:numId w:val="1"/>
-        </w:numPr>
-      </w:pPr>
-      <w:r>
-        <w:t>Metadata (all self-explanatory)</w:t>
-      </w:r>
-    </w:p>
-    <w:p>
-      <w:pPr>
-        <w:pStyle w:val="ListParagraph"/>
-        <w:numPr>
-          <w:ilvl w:val="2"/>
-          <w:numId w:val="1"/>
-        </w:numPr>
-      </w:pPr>
-      <w:r>
-        <w:t>Maximum values</w:t>
-      </w:r>
-    </w:p>
-    <w:p>
-      <w:pPr>
-        <w:pStyle w:val="ListParagraph"/>
-        <w:numPr>
-          <w:ilvl w:val="3"/>
-          <w:numId w:val="1"/>
-        </w:numPr>
-      </w:pPr>
-      <w:r>
-        <w:t>Maximum Current = 4 A</w:t>
-      </w:r>
-    </w:p>
-    <w:p>
-      <w:pPr>
-        <w:pStyle w:val="ListParagraph"/>
-        <w:numPr>
-          <w:ilvl w:val="3"/>
-          <w:numId w:val="1"/>
-        </w:numPr>
-      </w:pPr>
-      <w:r>
-        <w:t>Maximum voltage = 20 V</w:t>
-      </w:r>
-    </w:p>
-    <w:p>
-      <w:pPr>
-        <w:pStyle w:val="ListParagraph"/>
-        <w:numPr>
-          <w:ilvl w:val="3"/>
-          <w:numId w:val="1"/>
-        </w:numPr>
-      </w:pPr>
-      <w:r>
-        <w:t>Maximum temperature = 800 C</w:t>
-      </w:r>
-    </w:p>
-    <w:p>
-      <w:pPr>
-        <w:pStyle w:val="ListParagraph"/>
-        <w:numPr>
-          <w:ilvl w:val="2"/>
-          <w:numId w:val="1"/>
-        </w:numPr>
-      </w:pPr>
-      <w:r>
-        <w:t>Temperature Schedule</w:t>
-      </w:r>
-    </w:p>
-    <w:p>
-      <w:pPr>
-        <w:pStyle w:val="ListParagraph"/>
-        <w:numPr>
-          <w:ilvl w:val="3"/>
-          <w:numId w:val="1"/>
-        </w:numPr>
-      </w:pPr>
-      <w:r>
-        <w:lastRenderedPageBreak/>
         <w:t>400C, 0s</w:t>
       </w:r>
     </w:p>

</xml_diff>

<commit_message>
New TPD data added.
</commit_message>
<xml_diff>
--- a/Initial_TPD_Procedure.docx
+++ b/Initial_TPD_Procedure.docx
@@ -26,7 +26,16 @@
         <w:t>2010.07.</w:t>
       </w:r>
       <w:r>
-        <w:t>21 11:15</w:t>
+        <w:t>2</w:t>
+      </w:r>
+      <w:r>
+        <w:t>6</w:t>
+      </w:r>
+      <w:r>
+        <w:t xml:space="preserve"> </w:t>
+      </w:r>
+      <w:r>
+        <w:t>09:07</w:t>
       </w:r>
     </w:p>
     <w:p>
@@ -324,6 +333,336 @@
         </w:numPr>
       </w:pPr>
       <w:r>
+        <w:t>500</w:t>
+      </w:r>
+      <w:r>
+        <w:t>C, 0s</w:t>
+      </w:r>
+    </w:p>
+    <w:p>
+      <w:pPr>
+        <w:pStyle w:val="ListParagraph"/>
+        <w:numPr>
+          <w:ilvl w:val="3"/>
+          <w:numId w:val="1"/>
+        </w:numPr>
+      </w:pPr>
+      <w:r>
+        <w:t>500C, 10</w:t>
+      </w:r>
+      <w:r>
+        <w:t>s</w:t>
+      </w:r>
+    </w:p>
+    <w:p>
+      <w:pPr>
+        <w:pStyle w:val="ListParagraph"/>
+        <w:numPr>
+          <w:ilvl w:val="3"/>
+          <w:numId w:val="1"/>
+        </w:numPr>
+      </w:pPr>
+      <w:r>
+        <w:t>850C, 185</w:t>
+      </w:r>
+      <w:r>
+        <w:t>s</w:t>
+      </w:r>
+    </w:p>
+    <w:p>
+      <w:pPr>
+        <w:pStyle w:val="ListParagraph"/>
+        <w:numPr>
+          <w:ilvl w:val="2"/>
+          <w:numId w:val="1"/>
+        </w:numPr>
+      </w:pPr>
+      <w:r>
+        <w:t>Gain Schedule</w:t>
+      </w:r>
+    </w:p>
+    <w:p>
+      <w:pPr>
+        <w:pStyle w:val="ListParagraph"/>
+        <w:numPr>
+          <w:ilvl w:val="3"/>
+          <w:numId w:val="1"/>
+        </w:numPr>
+      </w:pPr>
+      <w:proofErr w:type="spellStart"/>
+      <w:r>
+        <w:t>Kc</w:t>
+      </w:r>
+      <w:proofErr w:type="spellEnd"/>
+      <w:r>
+        <w:t xml:space="preserve"> = .0</w:t>
+      </w:r>
+      <w:r>
+        <w:t>01, Ti = .2, Td = .0005, max time = 10s</w:t>
+      </w:r>
+    </w:p>
+    <w:p>
+      <w:pPr>
+        <w:pStyle w:val="ListParagraph"/>
+        <w:numPr>
+          <w:ilvl w:val="3"/>
+          <w:numId w:val="1"/>
+        </w:numPr>
+      </w:pPr>
+      <w:proofErr w:type="spellStart"/>
+      <w:r>
+        <w:t>Kc</w:t>
+      </w:r>
+      <w:proofErr w:type="spellEnd"/>
+      <w:r>
+        <w:t xml:space="preserve"> = .0005, Ti = .1, Td = .0005, max time = 1000s</w:t>
+      </w:r>
+    </w:p>
+    <w:p>
+      <w:pPr>
+        <w:pStyle w:val="ListParagraph"/>
+        <w:numPr>
+          <w:ilvl w:val="3"/>
+          <w:numId w:val="1"/>
+        </w:numPr>
+      </w:pPr>
+      <w:r>
+        <w:t>PID calculates current</w:t>
+      </w:r>
+    </w:p>
+    <w:p>
+      <w:pPr>
+        <w:pStyle w:val="ListParagraph"/>
+        <w:numPr>
+          <w:ilvl w:val="1"/>
+          <w:numId w:val="1"/>
+        </w:numPr>
+      </w:pPr>
+      <w:r>
+        <w:t>Flash sample</w:t>
+      </w:r>
+    </w:p>
+    <w:p>
+      <w:pPr>
+        <w:pStyle w:val="ListParagraph"/>
+        <w:numPr>
+          <w:ilvl w:val="2"/>
+          <w:numId w:val="1"/>
+        </w:numPr>
+      </w:pPr>
+      <w:r>
+        <w:t>Heat sample to 11</w:t>
+      </w:r>
+      <w:r>
+        <w:t>50 C for 60 s.</w:t>
+      </w:r>
+    </w:p>
+    <w:p>
+      <w:pPr>
+        <w:pStyle w:val="ListParagraph"/>
+        <w:numPr>
+          <w:ilvl w:val="3"/>
+          <w:numId w:val="1"/>
+        </w:numPr>
+      </w:pPr>
+      <w:r>
+        <w:t xml:space="preserve">Use </w:t>
+      </w:r>
+      <w:proofErr w:type="spellStart"/>
+      <w:r>
+        <w:t>Kepco</w:t>
+      </w:r>
+      <w:proofErr w:type="spellEnd"/>
+      <w:r>
+        <w:t xml:space="preserve"> power supply.</w:t>
+      </w:r>
+    </w:p>
+    <w:p>
+      <w:pPr>
+        <w:pStyle w:val="ListParagraph"/>
+        <w:numPr>
+          <w:ilvl w:val="3"/>
+          <w:numId w:val="1"/>
+        </w:numPr>
+      </w:pPr>
+      <w:r>
+        <w:t>Increase current to ~9 A, adjusting to attain final temperature.</w:t>
+      </w:r>
+    </w:p>
+    <w:p>
+      <w:pPr>
+        <w:pStyle w:val="ListParagraph"/>
+        <w:numPr>
+          <w:ilvl w:val="3"/>
+          <w:numId w:val="1"/>
+        </w:numPr>
+      </w:pPr>
+      <w:r>
+        <w:t>Measure temperature with HT Pyrometer.</w:t>
+      </w:r>
+    </w:p>
+    <w:p>
+      <w:pPr>
+        <w:pStyle w:val="ListParagraph"/>
+        <w:numPr>
+          <w:ilvl w:val="3"/>
+          <w:numId w:val="1"/>
+        </w:numPr>
+      </w:pPr>
+      <w:r>
+        <w:t>Keep an eye on thermocouple temperature, note if and when thermocouple breaks.</w:t>
+      </w:r>
+    </w:p>
+    <w:p>
+      <w:pPr>
+        <w:pStyle w:val="ListParagraph"/>
+        <w:numPr>
+          <w:ilvl w:val="1"/>
+          <w:numId w:val="1"/>
+        </w:numPr>
+      </w:pPr>
+      <w:r>
+        <w:t>Begin recording RGA data.</w:t>
+      </w:r>
+    </w:p>
+    <w:p>
+      <w:pPr>
+        <w:pStyle w:val="ListParagraph"/>
+        <w:numPr>
+          <w:ilvl w:val="1"/>
+          <w:numId w:val="1"/>
+        </w:numPr>
+      </w:pPr>
+      <w:r>
+        <w:t>Start temperature control program.</w:t>
+      </w:r>
+    </w:p>
+    <w:p>
+      <w:pPr>
+        <w:pStyle w:val="ListParagraph"/>
+        <w:numPr>
+          <w:ilvl w:val="1"/>
+          <w:numId w:val="1"/>
+        </w:numPr>
+      </w:pPr>
+      <w:r>
+        <w:lastRenderedPageBreak/>
+        <w:t>Save temperature and RGA data after experiment finishes.</w:t>
+      </w:r>
+    </w:p>
+    <w:p>
+      <w:pPr>
+        <w:pStyle w:val="ListParagraph"/>
+        <w:numPr>
+          <w:ilvl w:val="0"/>
+          <w:numId w:val="1"/>
+        </w:numPr>
+      </w:pPr>
+      <w:r>
+        <w:t xml:space="preserve">TPD on clean </w:t>
+      </w:r>
+      <w:proofErr w:type="gramStart"/>
+      <w:r>
+        <w:t>Si(</w:t>
+      </w:r>
+      <w:proofErr w:type="gramEnd"/>
+      <w:r>
+        <w:t>100) with chamber exposed to atomic H.</w:t>
+      </w:r>
+    </w:p>
+    <w:p>
+      <w:pPr>
+        <w:pStyle w:val="ListParagraph"/>
+        <w:numPr>
+          <w:ilvl w:val="1"/>
+          <w:numId w:val="1"/>
+        </w:numPr>
+      </w:pPr>
+      <w:r>
+        <w:t>Input controller parameters/metadata.</w:t>
+      </w:r>
+    </w:p>
+    <w:p>
+      <w:pPr>
+        <w:pStyle w:val="ListParagraph"/>
+        <w:numPr>
+          <w:ilvl w:val="2"/>
+          <w:numId w:val="1"/>
+        </w:numPr>
+      </w:pPr>
+      <w:r>
+        <w:t>Metadata (all self-explanatory)</w:t>
+      </w:r>
+    </w:p>
+    <w:p>
+      <w:pPr>
+        <w:pStyle w:val="ListParagraph"/>
+        <w:numPr>
+          <w:ilvl w:val="2"/>
+          <w:numId w:val="1"/>
+        </w:numPr>
+      </w:pPr>
+      <w:r>
+        <w:t>Maximum values</w:t>
+      </w:r>
+    </w:p>
+    <w:p>
+      <w:pPr>
+        <w:pStyle w:val="ListParagraph"/>
+        <w:numPr>
+          <w:ilvl w:val="3"/>
+          <w:numId w:val="1"/>
+        </w:numPr>
+      </w:pPr>
+      <w:r>
+        <w:t>Maximum Current = 4 A</w:t>
+      </w:r>
+    </w:p>
+    <w:p>
+      <w:pPr>
+        <w:pStyle w:val="ListParagraph"/>
+        <w:numPr>
+          <w:ilvl w:val="3"/>
+          <w:numId w:val="1"/>
+        </w:numPr>
+      </w:pPr>
+      <w:r>
+        <w:t>Maximum voltage = 20 V</w:t>
+      </w:r>
+    </w:p>
+    <w:p>
+      <w:pPr>
+        <w:pStyle w:val="ListParagraph"/>
+        <w:numPr>
+          <w:ilvl w:val="3"/>
+          <w:numId w:val="1"/>
+        </w:numPr>
+      </w:pPr>
+      <w:r>
+        <w:t>Maximum temperature = 800 C</w:t>
+      </w:r>
+    </w:p>
+    <w:p>
+      <w:pPr>
+        <w:pStyle w:val="ListParagraph"/>
+        <w:numPr>
+          <w:ilvl w:val="2"/>
+          <w:numId w:val="1"/>
+        </w:numPr>
+      </w:pPr>
+      <w:r>
+        <w:t>Temperature Schedule</w:t>
+      </w:r>
+    </w:p>
+    <w:p>
+      <w:pPr>
+        <w:pStyle w:val="ListParagraph"/>
+        <w:numPr>
+          <w:ilvl w:val="3"/>
+          <w:numId w:val="1"/>
+        </w:numPr>
+      </w:pPr>
+      <w:r>
         <w:t>350C, 0s</w:t>
       </w:r>
     </w:p>
@@ -401,7 +740,7 @@
         </w:numPr>
       </w:pPr>
       <w:r>
-        <w:t>Flash sample</w:t>
+        <w:t>Flash sample.</w:t>
       </w:r>
     </w:p>
     <w:p>
@@ -481,6 +820,42 @@
         </w:numPr>
       </w:pPr>
       <w:r>
+        <w:t>Put sample in elevator.</w:t>
+      </w:r>
+    </w:p>
+    <w:p>
+      <w:pPr>
+        <w:pStyle w:val="ListParagraph"/>
+        <w:numPr>
+          <w:ilvl w:val="1"/>
+          <w:numId w:val="1"/>
+        </w:numPr>
+      </w:pPr>
+      <w:r>
+        <w:t>Expose chamber to atomic H.</w:t>
+      </w:r>
+    </w:p>
+    <w:p>
+      <w:pPr>
+        <w:pStyle w:val="ListParagraph"/>
+        <w:numPr>
+          <w:ilvl w:val="2"/>
+          <w:numId w:val="1"/>
+        </w:numPr>
+      </w:pPr>
+      <w:r>
+        <w:t>Filament position = 4.0cm</w:t>
+      </w:r>
+    </w:p>
+    <w:p>
+      <w:pPr>
+        <w:pStyle w:val="ListParagraph"/>
+        <w:numPr>
+          <w:ilvl w:val="2"/>
+          <w:numId w:val="1"/>
+        </w:numPr>
+      </w:pPr>
+      <w:r>
         <w:t>Begin recording RGA data.</w:t>
       </w:r>
     </w:p>
@@ -488,6 +863,108 @@
       <w:pPr>
         <w:pStyle w:val="ListParagraph"/>
         <w:numPr>
+          <w:ilvl w:val="2"/>
+          <w:numId w:val="1"/>
+        </w:numPr>
+      </w:pPr>
+      <w:proofErr w:type="spellStart"/>
+      <w:r>
+        <w:t>Veriac</w:t>
+      </w:r>
+      <w:proofErr w:type="spellEnd"/>
+      <w:r>
+        <w:t xml:space="preserve"> at 4%</w:t>
+      </w:r>
+    </w:p>
+    <w:p>
+      <w:pPr>
+        <w:pStyle w:val="ListParagraph"/>
+        <w:numPr>
+          <w:ilvl w:val="2"/>
+          <w:numId w:val="1"/>
+        </w:numPr>
+      </w:pPr>
+      <w:r>
+        <w:t>Flow H2 into chamber.</w:t>
+      </w:r>
+    </w:p>
+    <w:p>
+      <w:pPr>
+        <w:pStyle w:val="ListParagraph"/>
+        <w:numPr>
+          <w:ilvl w:val="3"/>
+          <w:numId w:val="1"/>
+        </w:numPr>
+      </w:pPr>
+      <w:r>
+        <w:t xml:space="preserve">2*10-6 </w:t>
+      </w:r>
+      <w:proofErr w:type="spellStart"/>
+      <w:r>
+        <w:t>torr</w:t>
+      </w:r>
+      <w:proofErr w:type="spellEnd"/>
+      <w:r>
+        <w:t xml:space="preserve"> for 4 minutes</w:t>
+      </w:r>
+    </w:p>
+    <w:p>
+      <w:pPr>
+        <w:pStyle w:val="ListParagraph"/>
+        <w:numPr>
+          <w:ilvl w:val="2"/>
+          <w:numId w:val="1"/>
+        </w:numPr>
+      </w:pPr>
+      <w:proofErr w:type="spellStart"/>
+      <w:r>
+        <w:t>Veriac</w:t>
+      </w:r>
+      <w:proofErr w:type="spellEnd"/>
+      <w:r>
+        <w:t xml:space="preserve"> at 2%</w:t>
+      </w:r>
+    </w:p>
+    <w:p>
+      <w:pPr>
+        <w:pStyle w:val="ListParagraph"/>
+        <w:numPr>
+          <w:ilvl w:val="2"/>
+          <w:numId w:val="1"/>
+        </w:numPr>
+      </w:pPr>
+      <w:r>
+        <w:t>Filament position = 0cm</w:t>
+      </w:r>
+    </w:p>
+    <w:p>
+      <w:pPr>
+        <w:pStyle w:val="ListParagraph"/>
+        <w:numPr>
+          <w:ilvl w:val="2"/>
+          <w:numId w:val="1"/>
+        </w:numPr>
+      </w:pPr>
+      <w:r>
+        <w:t>Save RGA data.</w:t>
+      </w:r>
+    </w:p>
+    <w:p>
+      <w:pPr>
+        <w:pStyle w:val="ListParagraph"/>
+        <w:numPr>
+          <w:ilvl w:val="1"/>
+          <w:numId w:val="1"/>
+        </w:numPr>
+      </w:pPr>
+      <w:r>
+        <w:t>Put sample on prep chamber stage.</w:t>
+      </w:r>
+    </w:p>
+    <w:p>
+      <w:pPr>
+        <w:pStyle w:val="ListParagraph"/>
+        <w:numPr>
           <w:ilvl w:val="1"/>
           <w:numId w:val="1"/>
         </w:numPr>
@@ -505,6 +982,18 @@
         </w:numPr>
       </w:pPr>
       <w:r>
+        <w:t>Begin recording RGA data.</w:t>
+      </w:r>
+    </w:p>
+    <w:p>
+      <w:pPr>
+        <w:pStyle w:val="ListParagraph"/>
+        <w:numPr>
+          <w:ilvl w:val="1"/>
+          <w:numId w:val="1"/>
+        </w:numPr>
+      </w:pPr>
+      <w:r>
         <w:t>Save temperature and RGA data after experiment finishes.</w:t>
       </w:r>
     </w:p>
@@ -517,87 +1006,87 @@
         </w:numPr>
       </w:pPr>
       <w:r>
+        <w:t xml:space="preserve">TPD on hydrogen-pacified </w:t>
+      </w:r>
+      <w:proofErr w:type="gramStart"/>
+      <w:r>
+        <w:t>Si(</w:t>
+      </w:r>
+      <w:proofErr w:type="gramEnd"/>
+      <w:r>
+        <w:t>100) sample.</w:t>
+      </w:r>
+    </w:p>
+    <w:p>
+      <w:pPr>
+        <w:pStyle w:val="ListParagraph"/>
+        <w:numPr>
+          <w:ilvl w:val="1"/>
+          <w:numId w:val="1"/>
+        </w:numPr>
+      </w:pPr>
+      <w:r>
+        <w:t>Input controller parameters/metadata.</w:t>
+      </w:r>
+    </w:p>
+    <w:p>
+      <w:pPr>
+        <w:pStyle w:val="ListParagraph"/>
+        <w:numPr>
+          <w:ilvl w:val="2"/>
+          <w:numId w:val="1"/>
+        </w:numPr>
+      </w:pPr>
+      <w:r>
+        <w:t>Metadata (all self-explanatory)</w:t>
+      </w:r>
+    </w:p>
+    <w:p>
+      <w:pPr>
+        <w:pStyle w:val="ListParagraph"/>
+        <w:numPr>
+          <w:ilvl w:val="2"/>
+          <w:numId w:val="1"/>
+        </w:numPr>
+      </w:pPr>
+      <w:r>
+        <w:t>Maximum values</w:t>
+      </w:r>
+    </w:p>
+    <w:p>
+      <w:pPr>
+        <w:pStyle w:val="ListParagraph"/>
+        <w:numPr>
+          <w:ilvl w:val="3"/>
+          <w:numId w:val="1"/>
+        </w:numPr>
+      </w:pPr>
+      <w:r>
+        <w:t>Maximum Current = 4 A</w:t>
+      </w:r>
+    </w:p>
+    <w:p>
+      <w:pPr>
+        <w:pStyle w:val="ListParagraph"/>
+        <w:numPr>
+          <w:ilvl w:val="3"/>
+          <w:numId w:val="1"/>
+        </w:numPr>
+      </w:pPr>
+      <w:r>
+        <w:t>Maximum voltage = 20 V</w:t>
+      </w:r>
+    </w:p>
+    <w:p>
+      <w:pPr>
+        <w:pStyle w:val="ListParagraph"/>
+        <w:numPr>
+          <w:ilvl w:val="3"/>
+          <w:numId w:val="1"/>
+        </w:numPr>
+      </w:pPr>
+      <w:r>
         <w:lastRenderedPageBreak/>
-        <w:t xml:space="preserve">TPD on clean </w:t>
-      </w:r>
-      <w:proofErr w:type="gramStart"/>
-      <w:r>
-        <w:t>Si(</w:t>
-      </w:r>
-      <w:proofErr w:type="gramEnd"/>
-      <w:r>
-        <w:t>100) with chamber exposed to atomic H.</w:t>
-      </w:r>
-    </w:p>
-    <w:p>
-      <w:pPr>
-        <w:pStyle w:val="ListParagraph"/>
-        <w:numPr>
-          <w:ilvl w:val="1"/>
-          <w:numId w:val="1"/>
-        </w:numPr>
-      </w:pPr>
-      <w:r>
-        <w:t>Input controller parameters/metadata.</w:t>
-      </w:r>
-    </w:p>
-    <w:p>
-      <w:pPr>
-        <w:pStyle w:val="ListParagraph"/>
-        <w:numPr>
-          <w:ilvl w:val="2"/>
-          <w:numId w:val="1"/>
-        </w:numPr>
-      </w:pPr>
-      <w:r>
-        <w:t>Metadata (all self-explanatory)</w:t>
-      </w:r>
-    </w:p>
-    <w:p>
-      <w:pPr>
-        <w:pStyle w:val="ListParagraph"/>
-        <w:numPr>
-          <w:ilvl w:val="2"/>
-          <w:numId w:val="1"/>
-        </w:numPr>
-      </w:pPr>
-      <w:r>
-        <w:t>Maximum values</w:t>
-      </w:r>
-    </w:p>
-    <w:p>
-      <w:pPr>
-        <w:pStyle w:val="ListParagraph"/>
-        <w:numPr>
-          <w:ilvl w:val="3"/>
-          <w:numId w:val="1"/>
-        </w:numPr>
-      </w:pPr>
-      <w:r>
-        <w:t>Maximum Current = 4 A</w:t>
-      </w:r>
-    </w:p>
-    <w:p>
-      <w:pPr>
-        <w:pStyle w:val="ListParagraph"/>
-        <w:numPr>
-          <w:ilvl w:val="3"/>
-          <w:numId w:val="1"/>
-        </w:numPr>
-      </w:pPr>
-      <w:r>
-        <w:t>Maximum voltage = 20 V</w:t>
-      </w:r>
-    </w:p>
-    <w:p>
-      <w:pPr>
-        <w:pStyle w:val="ListParagraph"/>
-        <w:numPr>
-          <w:ilvl w:val="3"/>
-          <w:numId w:val="1"/>
-        </w:numPr>
-      </w:pPr>
-      <w:r>
         <w:t>Maximum temperature = 800 C</w:t>
       </w:r>
     </w:p>
@@ -610,454 +1099,6 @@
         </w:numPr>
       </w:pPr>
       <w:r>
-        <w:t>Temperature Schedule</w:t>
-      </w:r>
-    </w:p>
-    <w:p>
-      <w:pPr>
-        <w:pStyle w:val="ListParagraph"/>
-        <w:numPr>
-          <w:ilvl w:val="3"/>
-          <w:numId w:val="1"/>
-        </w:numPr>
-      </w:pPr>
-      <w:r>
-        <w:t>350C, 0s</w:t>
-      </w:r>
-    </w:p>
-    <w:p>
-      <w:pPr>
-        <w:pStyle w:val="ListParagraph"/>
-        <w:numPr>
-          <w:ilvl w:val="3"/>
-          <w:numId w:val="1"/>
-        </w:numPr>
-      </w:pPr>
-      <w:r>
-        <w:t>350C, 50s</w:t>
-      </w:r>
-    </w:p>
-    <w:p>
-      <w:pPr>
-        <w:pStyle w:val="ListParagraph"/>
-        <w:numPr>
-          <w:ilvl w:val="3"/>
-          <w:numId w:val="1"/>
-        </w:numPr>
-      </w:pPr>
-      <w:r>
-        <w:t>650C, 200s</w:t>
-      </w:r>
-    </w:p>
-    <w:p>
-      <w:pPr>
-        <w:pStyle w:val="ListParagraph"/>
-        <w:numPr>
-          <w:ilvl w:val="2"/>
-          <w:numId w:val="1"/>
-        </w:numPr>
-      </w:pPr>
-      <w:r>
-        <w:t>Gain Schedule</w:t>
-      </w:r>
-    </w:p>
-    <w:p>
-      <w:pPr>
-        <w:pStyle w:val="ListParagraph"/>
-        <w:numPr>
-          <w:ilvl w:val="3"/>
-          <w:numId w:val="1"/>
-        </w:numPr>
-      </w:pPr>
-      <w:proofErr w:type="spellStart"/>
-      <w:r>
-        <w:t>Kc</w:t>
-      </w:r>
-      <w:proofErr w:type="spellEnd"/>
-      <w:r>
-        <w:t xml:space="preserve"> = .003, Ti = .1, Td = .001, max Temp = 0C</w:t>
-      </w:r>
-    </w:p>
-    <w:p>
-      <w:pPr>
-        <w:pStyle w:val="ListParagraph"/>
-        <w:numPr>
-          <w:ilvl w:val="3"/>
-          <w:numId w:val="1"/>
-        </w:numPr>
-      </w:pPr>
-      <w:r>
-        <w:t>PID calculates current</w:t>
-      </w:r>
-    </w:p>
-    <w:p>
-      <w:pPr>
-        <w:pStyle w:val="ListParagraph"/>
-        <w:numPr>
-          <w:ilvl w:val="1"/>
-          <w:numId w:val="1"/>
-        </w:numPr>
-      </w:pPr>
-      <w:r>
-        <w:t>Flash sample.</w:t>
-      </w:r>
-    </w:p>
-    <w:p>
-      <w:pPr>
-        <w:pStyle w:val="ListParagraph"/>
-        <w:numPr>
-          <w:ilvl w:val="2"/>
-          <w:numId w:val="1"/>
-        </w:numPr>
-      </w:pPr>
-      <w:r>
-        <w:t>Heat sample to 1250 C for 60 s.</w:t>
-      </w:r>
-    </w:p>
-    <w:p>
-      <w:pPr>
-        <w:pStyle w:val="ListParagraph"/>
-        <w:numPr>
-          <w:ilvl w:val="3"/>
-          <w:numId w:val="1"/>
-        </w:numPr>
-      </w:pPr>
-      <w:r>
-        <w:t xml:space="preserve">Use </w:t>
-      </w:r>
-      <w:proofErr w:type="spellStart"/>
-      <w:r>
-        <w:t>Kepco</w:t>
-      </w:r>
-      <w:proofErr w:type="spellEnd"/>
-      <w:r>
-        <w:t xml:space="preserve"> power supply.</w:t>
-      </w:r>
-    </w:p>
-    <w:p>
-      <w:pPr>
-        <w:pStyle w:val="ListParagraph"/>
-        <w:numPr>
-          <w:ilvl w:val="3"/>
-          <w:numId w:val="1"/>
-        </w:numPr>
-      </w:pPr>
-      <w:r>
-        <w:t>Increase current to ~9 A, adjusting to attain final temperature.</w:t>
-      </w:r>
-    </w:p>
-    <w:p>
-      <w:pPr>
-        <w:pStyle w:val="ListParagraph"/>
-        <w:numPr>
-          <w:ilvl w:val="3"/>
-          <w:numId w:val="1"/>
-        </w:numPr>
-      </w:pPr>
-      <w:r>
-        <w:t>Measure temperature with HT Pyrometer.</w:t>
-      </w:r>
-    </w:p>
-    <w:p>
-      <w:pPr>
-        <w:pStyle w:val="ListParagraph"/>
-        <w:numPr>
-          <w:ilvl w:val="3"/>
-          <w:numId w:val="1"/>
-        </w:numPr>
-      </w:pPr>
-      <w:r>
-        <w:t>Keep an eye on thermocouple temperature, note if and when thermocouple breaks.</w:t>
-      </w:r>
-    </w:p>
-    <w:p>
-      <w:pPr>
-        <w:pStyle w:val="ListParagraph"/>
-        <w:numPr>
-          <w:ilvl w:val="1"/>
-          <w:numId w:val="1"/>
-        </w:numPr>
-      </w:pPr>
-      <w:r>
-        <w:t>Put sample in elevator.</w:t>
-      </w:r>
-    </w:p>
-    <w:p>
-      <w:pPr>
-        <w:pStyle w:val="ListParagraph"/>
-        <w:numPr>
-          <w:ilvl w:val="1"/>
-          <w:numId w:val="1"/>
-        </w:numPr>
-      </w:pPr>
-      <w:r>
-        <w:t>Expose chamber to atomic H.</w:t>
-      </w:r>
-    </w:p>
-    <w:p>
-      <w:pPr>
-        <w:pStyle w:val="ListParagraph"/>
-        <w:numPr>
-          <w:ilvl w:val="2"/>
-          <w:numId w:val="1"/>
-        </w:numPr>
-      </w:pPr>
-      <w:r>
-        <w:t>Filament position = 4.0cm</w:t>
-      </w:r>
-    </w:p>
-    <w:p>
-      <w:pPr>
-        <w:pStyle w:val="ListParagraph"/>
-        <w:numPr>
-          <w:ilvl w:val="2"/>
-          <w:numId w:val="1"/>
-        </w:numPr>
-      </w:pPr>
-      <w:r>
-        <w:t>Begin recording RGA data.</w:t>
-      </w:r>
-    </w:p>
-    <w:p>
-      <w:pPr>
-        <w:pStyle w:val="ListParagraph"/>
-        <w:numPr>
-          <w:ilvl w:val="2"/>
-          <w:numId w:val="1"/>
-        </w:numPr>
-      </w:pPr>
-      <w:proofErr w:type="spellStart"/>
-      <w:r>
-        <w:t>Veriac</w:t>
-      </w:r>
-      <w:proofErr w:type="spellEnd"/>
-      <w:r>
-        <w:t xml:space="preserve"> at 4%</w:t>
-      </w:r>
-    </w:p>
-    <w:p>
-      <w:pPr>
-        <w:pStyle w:val="ListParagraph"/>
-        <w:numPr>
-          <w:ilvl w:val="2"/>
-          <w:numId w:val="1"/>
-        </w:numPr>
-      </w:pPr>
-      <w:r>
-        <w:t>Flow H2 into chamber.</w:t>
-      </w:r>
-    </w:p>
-    <w:p>
-      <w:pPr>
-        <w:pStyle w:val="ListParagraph"/>
-        <w:numPr>
-          <w:ilvl w:val="3"/>
-          <w:numId w:val="1"/>
-        </w:numPr>
-      </w:pPr>
-      <w:r>
-        <w:t xml:space="preserve">2*10-6 </w:t>
-      </w:r>
-      <w:proofErr w:type="spellStart"/>
-      <w:r>
-        <w:t>torr</w:t>
-      </w:r>
-      <w:proofErr w:type="spellEnd"/>
-      <w:r>
-        <w:t xml:space="preserve"> for 4 minutes</w:t>
-      </w:r>
-    </w:p>
-    <w:p>
-      <w:pPr>
-        <w:pStyle w:val="ListParagraph"/>
-        <w:numPr>
-          <w:ilvl w:val="2"/>
-          <w:numId w:val="1"/>
-        </w:numPr>
-      </w:pPr>
-      <w:proofErr w:type="spellStart"/>
-      <w:r>
-        <w:t>Veriac</w:t>
-      </w:r>
-      <w:proofErr w:type="spellEnd"/>
-      <w:r>
-        <w:t xml:space="preserve"> at 2%</w:t>
-      </w:r>
-    </w:p>
-    <w:p>
-      <w:pPr>
-        <w:pStyle w:val="ListParagraph"/>
-        <w:numPr>
-          <w:ilvl w:val="2"/>
-          <w:numId w:val="1"/>
-        </w:numPr>
-      </w:pPr>
-      <w:r>
-        <w:t>Filament position = 0cm</w:t>
-      </w:r>
-    </w:p>
-    <w:p>
-      <w:pPr>
-        <w:pStyle w:val="ListParagraph"/>
-        <w:numPr>
-          <w:ilvl w:val="2"/>
-          <w:numId w:val="1"/>
-        </w:numPr>
-      </w:pPr>
-      <w:r>
-        <w:t>Save RGA data.</w:t>
-      </w:r>
-    </w:p>
-    <w:p>
-      <w:pPr>
-        <w:pStyle w:val="ListParagraph"/>
-        <w:numPr>
-          <w:ilvl w:val="1"/>
-          <w:numId w:val="1"/>
-        </w:numPr>
-      </w:pPr>
-      <w:r>
-        <w:t>Put sample on prep chamber stage.</w:t>
-      </w:r>
-    </w:p>
-    <w:p>
-      <w:pPr>
-        <w:pStyle w:val="ListParagraph"/>
-        <w:numPr>
-          <w:ilvl w:val="1"/>
-          <w:numId w:val="1"/>
-        </w:numPr>
-      </w:pPr>
-      <w:r>
-        <w:t>Start temperature control program.</w:t>
-      </w:r>
-    </w:p>
-    <w:p>
-      <w:pPr>
-        <w:pStyle w:val="ListParagraph"/>
-        <w:numPr>
-          <w:ilvl w:val="1"/>
-          <w:numId w:val="1"/>
-        </w:numPr>
-      </w:pPr>
-      <w:r>
-        <w:t>Begin recording RGA data.</w:t>
-      </w:r>
-    </w:p>
-    <w:p>
-      <w:pPr>
-        <w:pStyle w:val="ListParagraph"/>
-        <w:numPr>
-          <w:ilvl w:val="1"/>
-          <w:numId w:val="1"/>
-        </w:numPr>
-      </w:pPr>
-      <w:r>
-        <w:t>Save temperature and RGA data after experiment finishes.</w:t>
-      </w:r>
-    </w:p>
-    <w:p>
-      <w:pPr>
-        <w:pStyle w:val="ListParagraph"/>
-        <w:numPr>
-          <w:ilvl w:val="0"/>
-          <w:numId w:val="1"/>
-        </w:numPr>
-      </w:pPr>
-      <w:r>
-        <w:t xml:space="preserve">TPD on hydrogen-pacified </w:t>
-      </w:r>
-      <w:proofErr w:type="gramStart"/>
-      <w:r>
-        <w:t>Si(</w:t>
-      </w:r>
-      <w:proofErr w:type="gramEnd"/>
-      <w:r>
-        <w:t>100) sample.</w:t>
-      </w:r>
-    </w:p>
-    <w:p>
-      <w:pPr>
-        <w:pStyle w:val="ListParagraph"/>
-        <w:numPr>
-          <w:ilvl w:val="1"/>
-          <w:numId w:val="1"/>
-        </w:numPr>
-      </w:pPr>
-      <w:r>
-        <w:t>Input controller parameters/metadata.</w:t>
-      </w:r>
-    </w:p>
-    <w:p>
-      <w:pPr>
-        <w:pStyle w:val="ListParagraph"/>
-        <w:numPr>
-          <w:ilvl w:val="2"/>
-          <w:numId w:val="1"/>
-        </w:numPr>
-      </w:pPr>
-      <w:r>
-        <w:t>Metadata (all self-explanatory)</w:t>
-      </w:r>
-    </w:p>
-    <w:p>
-      <w:pPr>
-        <w:pStyle w:val="ListParagraph"/>
-        <w:numPr>
-          <w:ilvl w:val="2"/>
-          <w:numId w:val="1"/>
-        </w:numPr>
-      </w:pPr>
-      <w:r>
-        <w:t>Maximum values</w:t>
-      </w:r>
-    </w:p>
-    <w:p>
-      <w:pPr>
-        <w:pStyle w:val="ListParagraph"/>
-        <w:numPr>
-          <w:ilvl w:val="3"/>
-          <w:numId w:val="1"/>
-        </w:numPr>
-      </w:pPr>
-      <w:r>
-        <w:t>Maximum Current = 4 A</w:t>
-      </w:r>
-    </w:p>
-    <w:p>
-      <w:pPr>
-        <w:pStyle w:val="ListParagraph"/>
-        <w:numPr>
-          <w:ilvl w:val="3"/>
-          <w:numId w:val="1"/>
-        </w:numPr>
-      </w:pPr>
-      <w:r>
-        <w:t>Maximum voltage = 20 V</w:t>
-      </w:r>
-    </w:p>
-    <w:p>
-      <w:pPr>
-        <w:pStyle w:val="ListParagraph"/>
-        <w:numPr>
-          <w:ilvl w:val="3"/>
-          <w:numId w:val="1"/>
-        </w:numPr>
-      </w:pPr>
-      <w:r>
-        <w:t>Maximum temperature = 800 C</w:t>
-      </w:r>
-    </w:p>
-    <w:p>
-      <w:pPr>
-        <w:pStyle w:val="ListParagraph"/>
-        <w:numPr>
-          <w:ilvl w:val="2"/>
-          <w:numId w:val="1"/>
-        </w:numPr>
-      </w:pPr>
-      <w:r>
-        <w:lastRenderedPageBreak/>
         <w:t>Temperature Schedule</w:t>
       </w:r>
     </w:p>

</xml_diff>